<commit_message>
added to github testing
</commit_message>
<xml_diff>
--- a/readme.docx
+++ b/readme.docx
@@ -256,24 +256,6 @@
     </w:p>
     <w:p>
       <w:pPr>
-        <w:spacing w:before="100" w:beforeAutospacing="1" w:after="100" w:afterAutospacing="1"/>
-        <w:rPr>
-          <w:rFonts w:ascii="Times New Roman" w:eastAsia="Times New Roman" w:hAnsi="Times New Roman" w:cs="Times New Roman"/>
-          <w:kern w:val="0"/>
-          <w14:ligatures w14:val="none"/>
-        </w:rPr>
-      </w:pPr>
-      <w:r>
-        <w:rPr>
-          <w:rFonts w:ascii="Times New Roman" w:eastAsia="Times New Roman" w:hAnsi="Times New Roman" w:cs="Times New Roman"/>
-          <w:kern w:val="0"/>
-          <w14:ligatures w14:val="none"/>
-        </w:rPr>
-        <w:t>How this was tested</w:t>
-      </w:r>
-    </w:p>
-    <w:p>
-      <w:pPr>
         <w:rPr>
           <w:rFonts w:ascii="Times New Roman" w:eastAsia="Times New Roman" w:hAnsi="Times New Roman" w:cs="Times New Roman"/>
           <w:kern w:val="0"/>
@@ -333,6 +315,14 @@
           <w14:ligatures w14:val="none"/>
         </w:rPr>
         <w:t>Tested on Windows 11 with privileged account</w:t>
+      </w:r>
+      <w:r>
+        <w:rPr>
+          <w:rFonts w:ascii="Times New Roman" w:eastAsia="Times New Roman" w:hAnsi="Times New Roman" w:cs="Times New Roman"/>
+          <w:kern w:val="0"/>
+          <w14:ligatures w14:val="none"/>
+        </w:rPr>
+        <w:t xml:space="preserve"> (inconsistent results)</w:t>
       </w:r>
     </w:p>
     <w:p>
@@ -1194,14 +1184,14 @@
         <w:pStyle w:val="ListParagraph"/>
         <w:spacing w:before="100" w:beforeAutospacing="1" w:after="100" w:afterAutospacing="1"/>
         <w:rPr>
-          <w:rFonts w:ascii="Times New Roman" w:eastAsia="Times New Roman" w:hAnsi="Times New Roman" w:cs="Times New Roman"/>
-          <w:kern w:val="0"/>
-          <w14:ligatures w14:val="none"/>
-        </w:rPr>
-      </w:pPr>
-      <w:r>
-        <w:rPr>
-          <w:rFonts w:ascii="Times New Roman" w:eastAsia="Times New Roman" w:hAnsi="Times New Roman" w:cs="Times New Roman"/>
+          <w:rFonts w:ascii="Courier New" w:eastAsia="Times New Roman" w:hAnsi="Courier New" w:cs="Courier New"/>
+          <w:kern w:val="0"/>
+          <w14:ligatures w14:val="none"/>
+        </w:rPr>
+      </w:pPr>
+      <w:r>
+        <w:rPr>
+          <w:rFonts w:ascii="Courier New" w:eastAsia="Times New Roman" w:hAnsi="Courier New" w:cs="Courier New"/>
           <w:kern w:val="0"/>
           <w14:ligatures w14:val="none"/>
         </w:rPr>
@@ -1213,14 +1203,14 @@
         <w:pStyle w:val="ListParagraph"/>
         <w:spacing w:before="100" w:beforeAutospacing="1" w:after="100" w:afterAutospacing="1"/>
         <w:rPr>
-          <w:rFonts w:ascii="Times New Roman" w:eastAsia="Times New Roman" w:hAnsi="Times New Roman" w:cs="Times New Roman"/>
-          <w:kern w:val="0"/>
-          <w14:ligatures w14:val="none"/>
-        </w:rPr>
-      </w:pPr>
-      <w:r>
-        <w:rPr>
-          <w:rFonts w:ascii="Times New Roman" w:eastAsia="Times New Roman" w:hAnsi="Times New Roman" w:cs="Times New Roman"/>
+          <w:rFonts w:ascii="Courier New" w:eastAsia="Times New Roman" w:hAnsi="Courier New" w:cs="Courier New"/>
+          <w:kern w:val="0"/>
+          <w14:ligatures w14:val="none"/>
+        </w:rPr>
+      </w:pPr>
+      <w:r>
+        <w:rPr>
+          <w:rFonts w:ascii="Courier New" w:eastAsia="Times New Roman" w:hAnsi="Courier New" w:cs="Courier New"/>
           <w:kern w:val="0"/>
           <w14:ligatures w14:val="none"/>
         </w:rPr>

</xml_diff>